<commit_message>
chore: update mermaid.lua for improved SVG handling
</commit_message>
<xml_diff>
--- a/examples/doc.docx
+++ b/examples/doc.docx
@@ -7528,7 +7528,7 @@
       <w:r>
         <w:drawing>
           <wp:inline>
-            <wp:extent cx="4229100" cy="6680200"/>
+            <wp:extent cx="5334000" cy="8425477"/>
             <wp:effectExtent b="0" l="0" r="0" t="0"/>
             <wp:docPr descr="" title="" id="58" name="Picture"/>
             <a:graphic>
@@ -7549,7 +7549,7 @@
                   <pic:spPr bwMode="auto">
                     <a:xfrm>
                       <a:off x="0" y="0"/>
-                      <a:ext cx="4229100" cy="6680200"/>
+                      <a:ext cx="5334000" cy="8425477"/>
                     </a:xfrm>
                     <a:prstGeom prst="rect">
                       <a:avLst/>
@@ -7642,7 +7642,7 @@
       <w:r>
         <w:drawing>
           <wp:inline>
-            <wp:extent cx="4572000" cy="7797800"/>
+            <wp:extent cx="5334000" cy="9097433"/>
             <wp:effectExtent b="0" l="0" r="0" t="0"/>
             <wp:docPr descr="" title="" id="66" name="Picture"/>
             <a:graphic>
@@ -7663,7 +7663,7 @@
                   <pic:spPr bwMode="auto">
                     <a:xfrm>
                       <a:off x="0" y="0"/>
-                      <a:ext cx="4572000" cy="7797800"/>
+                      <a:ext cx="5334000" cy="9097433"/>
                     </a:xfrm>
                     <a:prstGeom prst="rect">
                       <a:avLst/>

</xml_diff>